<commit_message>
update: file log, vitualization, readme
</commit_message>
<xml_diff>
--- a/folder_file_api/ocr_final_word2.docx
+++ b/folder_file_api/ocr_final_word2.docx
@@ -7,8 +7,30 @@
         <w:autoSpaceDN w:val="0"/>
         <w:autoSpaceDE w:val="0"/>
         <w:widowControl/>
-        <w:spacing w:line="230" w:lineRule="auto" w:before="0" w:after="76"/>
-        <w:ind w:left="1620" w:right="0" w:firstLine="0"/>
+        <w:spacing w:line="220" w:lineRule="exact" w:before="0" w:after="32"/>
+        <w:ind w:left="0" w:right="0"/>
+      </w:pPr>
+    </w:p>
+    <w:p>
+      <w:pPr>
+        <w:sectPr>
+          <w:pgSz w:w="10780" w:h="8300"/>
+          <w:pgMar w:top="252" w:right="1280" w:bottom="116" w:left="1300" w:header="720" w:footer="720" w:gutter="0"/>
+          <w:cols w:space="720"/>
+          <w:docGrid w:linePitch="360"/>
+        </w:sectPr>
+      </w:pPr>
+    </w:p>
+    <w:p>
+      <w:pPr>
+        <w:autoSpaceDN w:val="0"/>
+        <w:tabs>
+          <w:tab w:pos="860" w:val="left"/>
+        </w:tabs>
+        <w:autoSpaceDE w:val="0"/>
+        <w:widowControl/>
+        <w:spacing w:line="286" w:lineRule="auto" w:before="0" w:after="0"/>
+        <w:ind w:left="20" w:right="288" w:firstLine="0"/>
         <w:jc w:val="left"/>
       </w:pPr>
       <w:r>
@@ -19,15 +41,52 @@
           <w:color w:val="000000"/>
           <w:sz w:val="22"/>
         </w:rPr>
-        <w:t>UNRENTHÀNH ÂN</w:t>
+        <w:t xml:space="preserve">UBND TỈNH TUYÊN QUANG </w:t>
+      </w:r>
+      <w:r>
+        <w:tab/>
+      </w:r>
+      <w:r>
+        <w:rPr>
+          <w:rFonts w:ascii="Times New Roman" w:hAnsi="Times New Roman" w:eastAsia="Times New Roman"/>
+          <w:b w:val="0"/>
+          <w:i w:val="0"/>
+          <w:color w:val="000000"/>
+          <w:sz w:val="22"/>
+        </w:rPr>
+        <w:t>SỞ TƯ PHÁP</w:t>
+      </w:r>
+    </w:p>
+    <w:p>
+      <w:pPr>
+        <w:autoSpaceDN w:val="0"/>
+        <w:autoSpaceDE w:val="0"/>
+        <w:widowControl/>
+        <w:spacing w:line="230" w:lineRule="auto" w:before="476" w:after="0"/>
+        <w:ind w:left="700" w:right="0" w:firstLine="0"/>
+        <w:jc w:val="left"/>
+      </w:pPr>
+      <w:r>
+        <w:rPr>
+          <w:rFonts w:ascii="Times New Roman" w:hAnsi="Times New Roman" w:eastAsia="Times New Roman"/>
+          <w:b w:val="0"/>
+          <w:i w:val="0"/>
+          <w:color w:val="000000"/>
+          <w:sz w:val="22"/>
+        </w:rPr>
+        <w:t>Số: 110/QĐ-STP</w:t>
       </w:r>
     </w:p>
     <w:p>
       <w:pPr>
         <w:sectPr>
-          <w:pgSz w:w="12000" w:h="14800"/>
-          <w:pgMar w:top="2" w:right="1440" w:bottom="226" w:left="1440" w:header="720" w:footer="720" w:gutter="0"/>
-          <w:cols/>
+          <w:type w:val="continuous"/>
+          <w:pgSz w:w="10780" w:h="8300"/>
+          <w:pgMar w:top="252" w:right="1280" w:bottom="116" w:left="1300" w:header="720" w:footer="720" w:gutter="0"/>
+          <w:cols w:num="2" w:equalWidth="0">
+            <w:col w:w="3296" w:space="0"/>
+            <w:col w:w="4904" w:space="0"/>
+          </w:cols>
           <w:docGrid w:linePitch="360"/>
         </w:sectPr>
       </w:pPr>
@@ -36,12 +95,102 @@
       <w:pPr>
         <w:autoSpaceDN w:val="0"/>
         <w:tabs>
-          <w:tab w:pos="1740" w:val="left"/>
+          <w:tab w:pos="1604" w:val="left"/>
         </w:tabs>
         <w:autoSpaceDE w:val="0"/>
         <w:widowControl/>
-        <w:spacing w:line="314" w:lineRule="auto" w:before="0" w:after="0"/>
-        <w:ind w:left="1380" w:right="432" w:firstLine="0"/>
+        <w:spacing w:line="276" w:lineRule="auto" w:before="0" w:after="0"/>
+        <w:ind w:left="504" w:right="0" w:firstLine="0"/>
+        <w:jc w:val="left"/>
+      </w:pPr>
+      <w:r>
+        <w:rPr>
+          <w:rFonts w:ascii="Times New Roman" w:hAnsi="Times New Roman" w:eastAsia="Times New Roman"/>
+          <w:b w:val="0"/>
+          <w:i w:val="0"/>
+          <w:color w:val="000000"/>
+          <w:sz w:val="22"/>
+        </w:rPr>
+        <w:t>CỘNG HÒA XÃ HỘI CHỦ NGHĨA VIỆT NAM</w:t>
+      </w:r>
+      <w:r>
+        <w:tab/>
+      </w:r>
+      <w:r>
+        <w:rPr>
+          <w:rFonts w:ascii="Times New Roman" w:hAnsi="Times New Roman" w:eastAsia="Times New Roman"/>
+          <w:b w:val="0"/>
+          <w:i w:val="0"/>
+          <w:color w:val="000000"/>
+          <w:sz w:val="22"/>
+        </w:rPr>
+        <w:t>Độc lập ? Tự do ? Hạnh phúc</w:t>
+      </w:r>
+    </w:p>
+    <w:p>
+      <w:pPr>
+        <w:autoSpaceDN w:val="0"/>
+        <w:autoSpaceDE w:val="0"/>
+        <w:widowControl/>
+        <w:spacing w:line="230" w:lineRule="auto" w:before="516" w:after="0"/>
+        <w:ind w:left="1004" w:right="0" w:firstLine="0"/>
+        <w:jc w:val="left"/>
+      </w:pPr>
+      <w:r>
+        <w:rPr>
+          <w:rFonts w:ascii="Times New Roman" w:hAnsi="Times New Roman" w:eastAsia="Times New Roman"/>
+          <w:b w:val="0"/>
+          <w:i w:val="0"/>
+          <w:color w:val="000000"/>
+          <w:sz w:val="22"/>
+        </w:rPr>
+        <w:t>Tuyên Quang, ngày 28 tháng 6 năm 2018</w:t>
+      </w:r>
+    </w:p>
+    <w:p>
+      <w:pPr>
+        <w:autoSpaceDN w:val="0"/>
+        <w:autoSpaceDE w:val="0"/>
+        <w:widowControl/>
+        <w:spacing w:line="230" w:lineRule="auto" w:before="656" w:after="96"/>
+        <w:ind w:left="424" w:right="0" w:firstLine="0"/>
+        <w:jc w:val="left"/>
+      </w:pPr>
+      <w:r>
+        <w:rPr>
+          <w:rFonts w:ascii="Times New Roman" w:hAnsi="Times New Roman" w:eastAsia="Times New Roman"/>
+          <w:b w:val="0"/>
+          <w:i w:val="0"/>
+          <w:color w:val="000000"/>
+          <w:sz w:val="22"/>
+        </w:rPr>
+        <w:t>QUYẾT ĐỊNH</w:t>
+      </w:r>
+    </w:p>
+    <w:p>
+      <w:pPr>
+        <w:sectPr>
+          <w:type w:val="nextColumn"/>
+          <w:pgSz w:w="10780" w:h="8300"/>
+          <w:pgMar w:top="252" w:right="1280" w:bottom="116" w:left="1300" w:header="720" w:footer="720" w:gutter="0"/>
+          <w:cols w:num="2" w:equalWidth="0">
+            <w:col w:w="3296" w:space="0"/>
+            <w:col w:w="4904" w:space="0"/>
+          </w:cols>
+          <w:docGrid w:linePitch="360"/>
+        </w:sectPr>
+      </w:pPr>
+    </w:p>
+    <w:p>
+      <w:pPr>
+        <w:autoSpaceDN w:val="0"/>
+        <w:tabs>
+          <w:tab w:pos="2340" w:val="left"/>
+        </w:tabs>
+        <w:autoSpaceDE w:val="0"/>
+        <w:widowControl/>
+        <w:spacing w:line="295" w:lineRule="auto" w:before="0" w:after="0"/>
+        <w:ind w:left="1680" w:right="2160" w:firstLine="0"/>
         <w:jc w:val="left"/>
       </w:pPr>
       <w:r>
@@ -55,7 +204,7 @@
           <w:color w:val="000000"/>
           <w:sz w:val="22"/>
         </w:rPr>
-        <w:t xml:space="preserve">THỊ THỊ NHÂN BẢN </w:t>
+        <w:t xml:space="preserve">Ban hành Quy chế cung cấp thông tin </w:t>
       </w:r>
       <w:r>
         <w:rPr>
@@ -65,21 +214,36 @@
           <w:color w:val="000000"/>
           <w:sz w:val="22"/>
         </w:rPr>
-        <w:t>03100000199</w:t>
+        <w:t>cho công dân của Sở Tư pháp tỉnh Tuyên Quang</w:t>
       </w:r>
     </w:p>
     <w:p>
       <w:pPr>
         <w:autoSpaceDN w:val="0"/>
-        <w:tabs>
-          <w:tab w:pos="1220" w:val="left"/>
-          <w:tab w:pos="1340" w:val="left"/>
-          <w:tab w:pos="2280" w:val="left"/>
-        </w:tabs>
         <w:autoSpaceDE w:val="0"/>
         <w:widowControl/>
-        <w:spacing w:line="271" w:lineRule="auto" w:before="536" w:after="0"/>
-        <w:ind w:left="1120" w:right="864" w:firstLine="0"/>
+        <w:spacing w:line="230" w:lineRule="auto" w:before="816" w:after="0"/>
+        <w:ind w:left="0" w:right="0" w:firstLine="0"/>
+        <w:jc w:val="center"/>
+      </w:pPr>
+      <w:r>
+        <w:rPr>
+          <w:rFonts w:ascii="Times New Roman" w:hAnsi="Times New Roman" w:eastAsia="Times New Roman"/>
+          <w:b w:val="0"/>
+          <w:i w:val="0"/>
+          <w:color w:val="000000"/>
+          <w:sz w:val="22"/>
+        </w:rPr>
+        <w:t>GIÁM ĐÓC SỞ TƯ PHÁP TỈNH TUYÊN QUANG</w:t>
+      </w:r>
+    </w:p>
+    <w:p>
+      <w:pPr>
+        <w:autoSpaceDN w:val="0"/>
+        <w:autoSpaceDE w:val="0"/>
+        <w:widowControl/>
+        <w:spacing w:line="230" w:lineRule="auto" w:before="336" w:after="0"/>
+        <w:ind w:left="560" w:right="0" w:firstLine="0"/>
         <w:jc w:val="left"/>
       </w:pPr>
       <w:r>
@@ -90,27 +254,21 @@
           <w:color w:val="000000"/>
           <w:sz w:val="22"/>
         </w:rPr>
-        <w:t xml:space="preserve">03600000099 </w:t>
+        <w:t>Căn cứ Luật tiếp cận thông tin ngày 06 tháng 4 năm 2016;</w:t>
       </w:r>
-      <w:r>
-        <w:br/>
-      </w:r>
-      <w:r>
-        <w:rPr>
-          <w:rFonts w:ascii="Times New Roman" w:hAnsi="Times New Roman" w:eastAsia="Times New Roman"/>
-          <w:b w:val="0"/>
-          <w:i w:val="0"/>
-          <w:color w:val="000000"/>
-          <w:sz w:val="22"/>
-        </w:rPr>
-        <w:t xml:space="preserve">031000000199 </w:t>
-      </w:r>
-      <w:r>
-        <w:br/>
-      </w:r>
-      <w:r>
-        <w:tab/>
-      </w:r>
+    </w:p>
+    <w:p>
+      <w:pPr>
+        <w:autoSpaceDN w:val="0"/>
+        <w:tabs>
+          <w:tab w:pos="580" w:val="left"/>
+        </w:tabs>
+        <w:autoSpaceDE w:val="0"/>
+        <w:widowControl/>
+        <w:spacing w:line="305" w:lineRule="auto" w:before="216" w:after="0"/>
+        <w:ind w:left="40" w:right="1296" w:firstLine="0"/>
+        <w:jc w:val="left"/>
+      </w:pPr>
       <w:r>
         <w:tab/>
       </w:r>
@@ -122,19 +280,7 @@
           <w:color w:val="000000"/>
           <w:sz w:val="22"/>
         </w:rPr>
-        <w:t xml:space="preserve">MINITATION </w:t>
-      </w:r>
-      <w:r>
-        <w:br/>
-      </w:r>
-      <w:r>
-        <w:tab/>
-      </w:r>
-      <w:r>
-        <w:tab/>
-      </w:r>
-      <w:r>
-        <w:tab/>
+        <w:t xml:space="preserve">Căn cứ Nghị định số 13/2018/NĐ-CP ngày 23 tháng 01 năm 2018 của </w:t>
       </w:r>
       <w:r>
         <w:rPr>
@@ -144,7 +290,7 @@
           <w:color w:val="000000"/>
           <w:sz w:val="22"/>
         </w:rPr>
-        <w:t>THEASES</w:t>
+        <w:t>Chính phủ quy định chi tiết và biện pháp thi hành Luật tiếp cận thông tin;</w:t>
       </w:r>
     </w:p>
     <w:p>
@@ -152,8 +298,8 @@
         <w:autoSpaceDN w:val="0"/>
         <w:autoSpaceDE w:val="0"/>
         <w:widowControl/>
-        <w:spacing w:line="230" w:lineRule="auto" w:before="2676" w:after="0"/>
-        <w:ind w:left="900" w:right="0" w:firstLine="0"/>
+        <w:spacing w:line="230" w:lineRule="auto" w:before="256" w:after="0"/>
+        <w:ind w:left="580" w:right="0" w:firstLine="0"/>
         <w:jc w:val="left"/>
       </w:pPr>
       <w:r>
@@ -164,33 +310,19 @@
           <w:color w:val="000000"/>
           <w:sz w:val="22"/>
         </w:rPr>
-        <w:t>hiện các nội dung yên</w:t>
+        <w:t>Căn cứ Quyết định số 222/QĐ-UBND ngày 28/7/2015 của UBND tinh về</w:t>
       </w:r>
-    </w:p>
-    <w:p>
-      <w:pPr>
-        <w:sectPr>
-          <w:type w:val="continuous"/>
-          <w:pgSz w:w="12000" w:h="14800"/>
-          <w:pgMar w:top="2" w:right="1440" w:bottom="226" w:left="1440" w:header="720" w:footer="720" w:gutter="0"/>
-          <w:cols w:num="2" w:equalWidth="0">
-            <w:col w:w="4198" w:space="0"/>
-            <w:col w:w="4922" w:space="0"/>
-          </w:cols>
-          <w:docGrid w:linePitch="360"/>
-        </w:sectPr>
-      </w:pPr>
     </w:p>
     <w:p>
       <w:pPr>
         <w:autoSpaceDN w:val="0"/>
         <w:tabs>
-          <w:tab w:pos="1182" w:val="left"/>
+          <w:tab w:pos="40" w:val="left"/>
         </w:tabs>
         <w:autoSpaceDE w:val="0"/>
         <w:widowControl/>
-        <w:spacing w:line="266" w:lineRule="auto" w:before="0" w:after="0"/>
-        <w:ind w:left="462" w:right="1296" w:firstLine="0"/>
+        <w:spacing w:line="295" w:lineRule="auto" w:before="176" w:after="0"/>
+        <w:ind w:left="0" w:right="1008" w:firstLine="0"/>
         <w:jc w:val="left"/>
       </w:pPr>
       <w:r>
@@ -201,10 +333,7 @@
           <w:color w:val="000000"/>
           <w:sz w:val="22"/>
         </w:rPr>
-        <w:t>cọng hoa xã họi chủ nghĩa việt nam</w:t>
-      </w:r>
-      <w:r>
-        <w:tab/>
+        <w:t xml:space="preserve">Quy định chức năng, nhiệm vụ, quyền hạn và cơ cấu tổ chức của Sở Tư pháp; </w:t>
       </w:r>
       <w:r>
         <w:rPr>
@@ -214,7 +343,7 @@
           <w:color w:val="000000"/>
           <w:sz w:val="22"/>
         </w:rPr>
-        <w:t>Độc tập Tự đã một phác</w:t>
+        <w:t>Quyết định số 330/QĐ-UBND ngày 25/9/2017 của UBND tỉnh Tuyên Quang về</w:t>
       </w:r>
     </w:p>
     <w:p>
@@ -222,8 +351,8 @@
         <w:autoSpaceDN w:val="0"/>
         <w:autoSpaceDE w:val="0"/>
         <w:widowControl/>
-        <w:spacing w:line="230" w:lineRule="auto" w:before="276" w:after="6136"/>
-        <w:ind w:left="902" w:right="0" w:firstLine="0"/>
+        <w:spacing w:line="276" w:lineRule="auto" w:before="176" w:after="0"/>
+        <w:ind w:left="0" w:right="1008" w:firstLine="0"/>
         <w:jc w:val="left"/>
       </w:pPr>
       <w:r>
@@ -234,50 +363,7 @@
           <w:color w:val="000000"/>
           <w:sz w:val="22"/>
         </w:rPr>
-        <w:t>Tình Gió, mày M6 tháng ở năm 2020</w:t>
-      </w:r>
-    </w:p>
-    <w:p>
-      <w:pPr>
-        <w:sectPr>
-          <w:type w:val="nextColumn"/>
-          <w:pgSz w:w="12000" w:h="14800"/>
-          <w:pgMar w:top="2" w:right="1440" w:bottom="226" w:left="1440" w:header="720" w:footer="720" w:gutter="0"/>
-          <w:cols w:num="2" w:equalWidth="0">
-            <w:col w:w="4198" w:space="0"/>
-            <w:col w:w="4922" w:space="0"/>
-          </w:cols>
-          <w:docGrid w:linePitch="360"/>
-        </w:sectPr>
-      </w:pPr>
-    </w:p>
-    <w:p>
-      <w:pPr>
-        <w:autoSpaceDN w:val="0"/>
-        <w:tabs>
-          <w:tab w:pos="2860" w:val="left"/>
-        </w:tabs>
-        <w:autoSpaceDE w:val="0"/>
-        <w:widowControl/>
-        <w:spacing w:line="362" w:lineRule="auto" w:before="0" w:after="0"/>
-        <w:ind w:left="760" w:right="3312" w:firstLine="0"/>
-        <w:jc w:val="left"/>
-      </w:pPr>
-      <w:r>
-        <w:rPr>
-          <w:rFonts w:ascii="Times New Roman" w:hAnsi="Times New Roman" w:eastAsia="Times New Roman"/>
-          <w:b w:val="0"/>
-          <w:i w:val="0"/>
-          <w:color w:val="000000"/>
-          <w:sz w:val="22"/>
-        </w:rPr>
-        <w:t xml:space="preserve">chỉ được hưởng một chế dọ cuốmg,...... </w:t>
-      </w:r>
-      <w:r>
-        <w:br/>
-      </w:r>
-      <w:r>
-        <w:tab/>
+        <w:t>việc sửa đổi, bổ sung quyết định quy định chức năng, nhiệm vụ, quyền hạn và cơ</w:t>
       </w:r>
       <w:r>
         <w:rPr>
@@ -287,264 +373,14 @@
           <w:color w:val="000000"/>
           <w:sz w:val="22"/>
         </w:rPr>
-        <w:t>(Cô các biêu tổng hợp kèm theo)</w:t>
-      </w:r>
-    </w:p>
-    <w:p>
-      <w:pPr>
-        <w:autoSpaceDN w:val="0"/>
-        <w:autoSpaceDE w:val="0"/>
-        <w:widowControl/>
-        <w:spacing w:line="230" w:lineRule="auto" w:before="2376" w:after="576"/>
-        <w:ind w:left="0" w:right="1708" w:firstLine="0"/>
-        <w:jc w:val="right"/>
-      </w:pPr>
-      <w:r>
-        <w:rPr>
-          <w:rFonts w:ascii="Times New Roman" w:hAnsi="Times New Roman" w:eastAsia="Times New Roman"/>
-          <w:b w:val="0"/>
-          <w:i w:val="0"/>
-          <w:color w:val="000000"/>
-          <w:sz w:val="22"/>
-        </w:rPr>
-        <w:t>Yêu cầu Ủy ban nhân dân các xã nghiêm túc thực hiện ly</w:t>
-      </w:r>
-    </w:p>
-    <w:p>
-      <w:pPr>
-        <w:sectPr>
-          <w:type w:val="continuous"/>
-          <w:pgSz w:w="12000" w:h="14800"/>
-          <w:pgMar w:top="2" w:right="1440" w:bottom="226" w:left="1440" w:header="720" w:footer="720" w:gutter="0"/>
-          <w:cols/>
-          <w:docGrid w:linePitch="360"/>
-        </w:sectPr>
-      </w:pPr>
-    </w:p>
-    <w:p>
-      <w:pPr>
-        <w:autoSpaceDN w:val="0"/>
-        <w:tabs>
-          <w:tab w:pos="680" w:val="left"/>
-          <w:tab w:pos="700" w:val="left"/>
-        </w:tabs>
-        <w:autoSpaceDE w:val="0"/>
-        <w:widowControl/>
-        <w:spacing w:line="288" w:lineRule="auto" w:before="0" w:after="0"/>
-        <w:ind w:left="640" w:right="1584" w:firstLine="0"/>
-        <w:jc w:val="left"/>
-      </w:pPr>
-      <w:r>
-        <w:rPr>
-          <w:rFonts w:ascii="Times New Roman" w:hAnsi="Times New Roman" w:eastAsia="Times New Roman"/>
-          <w:b w:val="0"/>
-          <w:i w:val="0"/>
-          <w:color w:val="000000"/>
-          <w:sz w:val="22"/>
-        </w:rPr>
-        <w:t xml:space="preserve">Nơi nhận </w:t>
-      </w:r>
-      <w:r>
-        <w:br/>
-      </w:r>
-      <w:r>
-        <w:rPr>
-          <w:rFonts w:ascii="Times New Roman" w:hAnsi="Times New Roman" w:eastAsia="Times New Roman"/>
-          <w:b w:val="0"/>
-          <w:i w:val="0"/>
-          <w:color w:val="000000"/>
-          <w:sz w:val="22"/>
-        </w:rPr>
-        <w:t xml:space="preserve">Như trên </w:t>
-      </w:r>
-      <w:r>
-        <w:br/>
-      </w:r>
-      <w:r>
-        <w:rPr>
-          <w:rFonts w:ascii="Times New Roman" w:hAnsi="Times New Roman" w:eastAsia="Times New Roman"/>
-          <w:b w:val="0"/>
-          <w:i w:val="0"/>
-          <w:color w:val="000000"/>
-          <w:sz w:val="22"/>
-        </w:rPr>
-        <w:t xml:space="preserve">TTr. HU, HĐND; </w:t>
-      </w:r>
-      <w:r>
-        <w:br/>
-      </w:r>
-      <w:r>
-        <w:rPr>
-          <w:rFonts w:ascii="Times New Roman" w:hAnsi="Times New Roman" w:eastAsia="Times New Roman"/>
-          <w:b w:val="0"/>
-          <w:i w:val="0"/>
-          <w:color w:val="000000"/>
-          <w:sz w:val="22"/>
-        </w:rPr>
-        <w:t xml:space="preserve">CT. CÁC PCTUBND HUYỆN </w:t>
-      </w:r>
-      <w:r>
-        <w:rPr>
-          <w:rFonts w:ascii="Times New Roman" w:hAnsi="Times New Roman" w:eastAsia="Times New Roman"/>
-          <w:b w:val="0"/>
-          <w:i w:val="0"/>
-          <w:color w:val="000000"/>
-          <w:sz w:val="22"/>
-        </w:rPr>
-        <w:t>Lui: VI</w:t>
-      </w:r>
-    </w:p>
-    <w:p>
-      <w:pPr>
-        <w:sectPr>
-          <w:type w:val="continuous"/>
-          <w:pgSz w:w="12000" w:h="14800"/>
-          <w:pgMar w:top="2" w:right="1440" w:bottom="226" w:left="1440" w:header="720" w:footer="720" w:gutter="0"/>
-          <w:cols w:num="2" w:equalWidth="0">
-            <w:col w:w="5076" w:space="0"/>
-            <w:col w:w="4044" w:space="0"/>
-          </w:cols>
-          <w:docGrid w:linePitch="360"/>
-        </w:sectPr>
-      </w:pPr>
-    </w:p>
-    <w:p>
-      <w:pPr>
-        <w:autoSpaceDN w:val="0"/>
-        <w:tabs>
-          <w:tab w:pos="2064" w:val="left"/>
-          <w:tab w:pos="2804" w:val="left"/>
-        </w:tabs>
-        <w:autoSpaceDE w:val="0"/>
-        <w:widowControl/>
-        <w:spacing w:line="245" w:lineRule="auto" w:before="0" w:after="0"/>
-        <w:ind w:left="1824" w:right="432" w:firstLine="0"/>
-        <w:jc w:val="left"/>
-      </w:pPr>
-      <w:r>
-        <w:rPr>
-          <w:rFonts w:ascii="Times New Roman" w:hAnsi="Times New Roman" w:eastAsia="Times New Roman"/>
-          <w:b w:val="0"/>
-          <w:i w:val="0"/>
-          <w:color w:val="000000"/>
-          <w:sz w:val="22"/>
-        </w:rPr>
-        <w:t>milling</w:t>
-      </w:r>
-      <w:r>
-        <w:rPr>
-          <w:rFonts w:ascii="Times New Roman" w:hAnsi="Times New Roman" w:eastAsia="Times New Roman"/>
-          <w:b w:val="0"/>
-          <w:i w:val="0"/>
-          <w:color w:val="000000"/>
-          <w:sz w:val="22"/>
-        </w:rPr>
-        <w:t xml:space="preserve">CHÚ TỊCH </w:t>
-      </w:r>
-      <w:r>
-        <w:br/>
-      </w:r>
-      <w:r>
-        <w:tab/>
-      </w:r>
-      <w:r>
-        <w:tab/>
-      </w:r>
-      <w:r>
-        <w:rPr>
-          <w:rFonts w:ascii="Times New Roman" w:hAnsi="Times New Roman" w:eastAsia="Times New Roman"/>
-          <w:b w:val="0"/>
-          <w:i w:val="0"/>
-          <w:color w:val="000000"/>
-          <w:sz w:val="22"/>
-        </w:rPr>
-        <w:t xml:space="preserve">potich </w:t>
-      </w:r>
-      <w:r>
-        <w:br/>
-      </w:r>
-      <w:r>
-        <w:tab/>
-      </w:r>
-      <w:r>
-        <w:rPr>
-          <w:rFonts w:ascii="Times New Roman" w:hAnsi="Times New Roman" w:eastAsia="Times New Roman"/>
-          <w:b w:val="0"/>
-          <w:i w:val="0"/>
-          <w:color w:val="000000"/>
-          <w:sz w:val="22"/>
-        </w:rPr>
-        <w:t>03100000199</w:t>
-      </w:r>
-    </w:p>
-    <w:p>
-      <w:pPr>
-        <w:autoSpaceDN w:val="0"/>
-        <w:autoSpaceDE w:val="0"/>
-        <w:widowControl/>
-        <w:spacing w:line="230" w:lineRule="auto" w:before="0" w:after="0"/>
-        <w:ind w:left="0" w:right="790" w:firstLine="0"/>
-        <w:jc w:val="right"/>
-      </w:pPr>
-      <w:r>
-        <w:rPr>
-          <w:rFonts w:ascii="Times New Roman" w:hAnsi="Times New Roman" w:eastAsia="Times New Roman"/>
-          <w:b w:val="0"/>
-          <w:i w:val="0"/>
-          <w:color w:val="000000"/>
-          <w:sz w:val="22"/>
-        </w:rPr>
-        <w:t>03000000099</w:t>
-      </w:r>
-    </w:p>
-    <w:p>
-      <w:pPr>
-        <w:autoSpaceDN w:val="0"/>
-        <w:autoSpaceDE w:val="0"/>
-        <w:widowControl/>
-        <w:spacing w:line="230" w:lineRule="auto" w:before="336" w:after="0"/>
-        <w:ind w:left="0" w:right="0" w:firstLine="0"/>
-        <w:jc w:val="center"/>
-      </w:pPr>
-      <w:r>
-        <w:rPr>
-          <w:rFonts w:ascii="Times New Roman" w:hAnsi="Times New Roman" w:eastAsia="Times New Roman"/>
-          <w:b w:val="0"/>
-          <w:i w:val="0"/>
-          <w:color w:val="000000"/>
-          <w:sz w:val="22"/>
-        </w:rPr>
-        <w:t>STATES</w:t>
-      </w:r>
-    </w:p>
-    <w:p>
-      <w:pPr>
-        <w:autoSpaceDN w:val="0"/>
-        <w:autoSpaceDE w:val="0"/>
-        <w:widowControl/>
-        <w:spacing w:line="230" w:lineRule="auto" w:before="756" w:after="0"/>
-        <w:ind w:left="0" w:right="948" w:firstLine="0"/>
-        <w:jc w:val="right"/>
-      </w:pPr>
-      <w:r>
-        <w:rPr>
-          <w:rFonts w:ascii="Times New Roman" w:hAnsi="Times New Roman" w:eastAsia="Times New Roman"/>
-          <w:b w:val="0"/>
-          <w:i w:val="0"/>
-          <w:color w:val="000000"/>
-          <w:sz w:val="22"/>
-        </w:rPr>
-        <w:t>Whitering</w:t>
+        <w:t>cấu tố chức của Văn phòng Ủy ban nhân dân tỉnh, sở nội vụ, sở Tư pháp;</w:t>
       </w:r>
     </w:p>
     <w:sectPr>
-      <w:type w:val="nextColumn"/>
-      <w:pgSz w:w="12000" w:h="14800"/>
-      <w:pgMar w:top="2" w:right="1440" w:bottom="226" w:left="1440" w:header="720" w:footer="720" w:gutter="0"/>
-      <w:cols w:num="2" w:equalWidth="0">
-        <w:col w:w="5076" w:space="0"/>
-        <w:col w:w="4044" w:space="0"/>
-      </w:cols>
+      <w:type w:val="continuous"/>
+      <w:pgSz w:w="10780" w:h="8300"/>
+      <w:pgMar w:top="252" w:right="1280" w:bottom="116" w:left="1300" w:header="720" w:footer="720" w:gutter="0"/>
+      <w:cols/>
       <w:docGrid w:linePitch="360"/>
     </w:sectPr>
   </w:body>

</xml_diff>